<commit_message>
Inserido testes de unidade
</commit_message>
<xml_diff>
--- a/Resposta Mestre Dos Codigos.docx
+++ b/Resposta Mestre Dos Codigos.docx
@@ -3,7 +3,19 @@
 <w:document xmlns:wpc="http://schemas.microsoft.com/office/word/2010/wordprocessingCanvas" xmlns:cx="http://schemas.microsoft.com/office/drawing/2014/chartex" xmlns:cx1="http://schemas.microsoft.com/office/drawing/2015/9/8/chartex" xmlns:cx2="http://schemas.microsoft.com/office/drawing/2015/10/21/chartex" xmlns:cx3="http://schemas.microsoft.com/office/drawing/2016/5/9/chartex" xmlns:cx4="http://schemas.microsoft.com/office/drawing/2016/5/10/chartex" xmlns:cx5="http://schemas.microsoft.com/office/drawing/2016/5/11/chartex" xmlns:cx6="http://schemas.microsoft.com/office/drawing/2016/5/12/chartex" xmlns:cx7="http://schemas.microsoft.com/office/drawing/2016/5/13/chartex" xmlns:cx8="http://schemas.microsoft.com/office/drawing/2016/5/14/chartex" xmlns:mc="http://schemas.openxmlformats.org/markup-compatibility/2006" xmlns:aink="http://schemas.microsoft.com/office/drawing/2016/ink" xmlns:am3d="http://schemas.microsoft.com/office/drawing/2017/model3d" xmlns:o="urn:schemas-microsoft-com:office:office" xmlns:r="http://schemas.openxmlformats.org/officeDocument/2006/relationships" xmlns:m="http://schemas.openxmlformats.org/officeDocument/2006/math" xmlns:v="urn:schemas-microsoft-com:vml" xmlns:wp14="http://schemas.microsoft.com/office/word/2010/wordprocessingDrawing" xmlns:wp="http://schemas.openxmlformats.org/drawingml/2006/wordprocessingDrawing" xmlns:w10="urn:schemas-microsoft-com:office:word" xmlns:w="http://schemas.openxmlformats.org/wordprocessingml/2006/main" xmlns:w14="http://schemas.microsoft.com/office/word/2010/wordml" xmlns:w15="http://schemas.microsoft.com/office/word/2012/wordml" xmlns:w16cid="http://schemas.microsoft.com/office/word/2016/wordml/cid" xmlns:w16se="http://schemas.microsoft.com/office/word/2015/wordml/symex" xmlns:wpg="http://schemas.microsoft.com/office/word/2010/wordprocessingGroup" xmlns:wpi="http://schemas.microsoft.com/office/word/2010/wordprocessingInk" xmlns:wne="http://schemas.microsoft.com/office/word/2006/wordml" xmlns:wps="http://schemas.microsoft.com/office/word/2010/wordprocessingShape" mc:Ignorable="w14 w15 w16se w16cid wp14">
   <w:body>
     <w:p>
-      <w:r>
+      <w:pPr>
+        <w:rPr>
+          <w:b/>
+          <w:sz w:val="30"/>
+          <w:szCs w:val="30"/>
+        </w:rPr>
+      </w:pPr>
+      <w:r>
+        <w:rPr>
+          <w:b/>
+          <w:sz w:val="30"/>
+          <w:szCs w:val="30"/>
+        </w:rPr>
         <w:t>Introdução</w:t>
       </w:r>
     </w:p>
@@ -103,7 +115,19 @@
       </w:r>
     </w:p>
     <w:p>
-      <w:r>
+      <w:pPr>
+        <w:rPr>
+          <w:b/>
+          <w:sz w:val="30"/>
+          <w:szCs w:val="30"/>
+        </w:rPr>
+      </w:pPr>
+      <w:r>
+        <w:rPr>
+          <w:b/>
+          <w:sz w:val="30"/>
+          <w:szCs w:val="30"/>
+        </w:rPr>
         <w:t>Utilizando POO</w:t>
       </w:r>
     </w:p>
@@ -249,13 +273,7 @@
       </w:r>
       <w:proofErr w:type="spellEnd"/>
       <w:r>
-        <w:t xml:space="preserve">: </w:t>
-      </w:r>
-      <w:r>
-        <w:t>As classes</w:t>
-      </w:r>
-      <w:r>
-        <w:t xml:space="preserve"> que herdam essa interface devem implementar o método </w:t>
+        <w:t xml:space="preserve">: As classes que herdam essa interface devem implementar o método </w:t>
       </w:r>
       <w:proofErr w:type="spellStart"/>
       <w:r>
@@ -321,10 +339,7 @@
       </w:r>
       <w:proofErr w:type="spellEnd"/>
       <w:r>
-        <w:t xml:space="preserve">: </w:t>
-      </w:r>
-      <w:r>
-        <w:t>As classes</w:t>
+        <w:t>: As classes</w:t>
       </w:r>
       <w:r>
         <w:t xml:space="preserve"> que herdam dessa interface devem implementar o método </w:t>
@@ -352,20 +367,26 @@
       </w:r>
       <w:proofErr w:type="spellEnd"/>
       <w:r>
-        <w:t xml:space="preserve">: É uma interface base utilizada para realizar iterações de coleções não genéricas, contém um único método, o </w:t>
-      </w:r>
-      <w:proofErr w:type="spellStart"/>
-      <w:proofErr w:type="gramStart"/>
+        <w:t xml:space="preserve">: É uma interface base utilizada para realizar iterações de coleções não genéricas, </w:t>
+      </w:r>
+      <w:r>
+        <w:t>c</w:t>
+      </w:r>
+      <w:bookmarkStart w:id="0" w:name="_GoBack"/>
+      <w:bookmarkEnd w:id="0"/>
+      <w:r>
+        <w:t>ontém</w:t>
+      </w:r>
+      <w:r>
+        <w:t xml:space="preserve"> um único método, o </w:t>
+      </w:r>
+      <w:proofErr w:type="spellStart"/>
       <w:r>
         <w:t>GetEnumerator</w:t>
       </w:r>
       <w:proofErr w:type="spellEnd"/>
       <w:r>
-        <w:t>(</w:t>
-      </w:r>
-      <w:proofErr w:type="gramEnd"/>
-      <w:r>
-        <w:t xml:space="preserve">) que retorna um </w:t>
+        <w:t xml:space="preserve">() que retorna um </w:t>
       </w:r>
       <w:proofErr w:type="spellStart"/>
       <w:r>
@@ -422,12 +443,13 @@
       <w:r>
         <w:t>), ao chamar o método Acelerar() do objeto Carro de qual classe abstrata terá duas implementações para serem chamadas. Esse é o problema conhecido como problema diamante</w:t>
       </w:r>
-      <w:bookmarkStart w:id="0" w:name="_GoBack"/>
-      <w:bookmarkEnd w:id="0"/>
       <w:r>
         <w:br/>
       </w:r>
       <w:r>
+        <w:rPr>
+          <w:noProof/>
+        </w:rPr>
         <w:drawing>
           <wp:inline distT="0" distB="0" distL="0" distR="0" wp14:anchorId="2C0EB9D3" wp14:editId="5284850B">
             <wp:extent cx="600159" cy="905001"/>
@@ -468,6 +490,105 @@
         <w:br/>
       </w:r>
     </w:p>
+    <w:p>
+      <w:r>
+        <w:rPr>
+          <w:b/>
+          <w:sz w:val="30"/>
+          <w:szCs w:val="30"/>
+        </w:rPr>
+        <w:t>Testes de Unidade</w:t>
+      </w:r>
+      <w:r>
+        <w:rPr>
+          <w:b/>
+          <w:sz w:val="30"/>
+          <w:szCs w:val="30"/>
+        </w:rPr>
+        <w:br/>
+      </w:r>
+      <w:r>
+        <w:t xml:space="preserve">Para testes de unidades em C# se utiliza muito os frameworks </w:t>
+      </w:r>
+      <w:proofErr w:type="spellStart"/>
+      <w:r>
+        <w:t>XUnit</w:t>
+      </w:r>
+      <w:proofErr w:type="spellEnd"/>
+      <w:r>
+        <w:t xml:space="preserve">, </w:t>
+      </w:r>
+      <w:proofErr w:type="spellStart"/>
+      <w:r>
+        <w:t>NUnit</w:t>
+      </w:r>
+      <w:proofErr w:type="spellEnd"/>
+      <w:r>
+        <w:t xml:space="preserve"> e o framework da própria Microsoft, o </w:t>
+      </w:r>
+      <w:proofErr w:type="spellStart"/>
+      <w:r>
+        <w:t>MSTest</w:t>
+      </w:r>
+      <w:proofErr w:type="spellEnd"/>
+      <w:r>
+        <w:t xml:space="preserve">, porém os mais utilizados são os </w:t>
+      </w:r>
+      <w:proofErr w:type="spellStart"/>
+      <w:r>
+        <w:t>XUnit</w:t>
+      </w:r>
+      <w:proofErr w:type="spellEnd"/>
+      <w:r>
+        <w:t xml:space="preserve"> e </w:t>
+      </w:r>
+      <w:proofErr w:type="spellStart"/>
+      <w:r>
+        <w:t>NUnit</w:t>
+      </w:r>
+      <w:proofErr w:type="spellEnd"/>
+      <w:r>
+        <w:t>.</w:t>
+      </w:r>
+    </w:p>
+    <w:p>
+      <w:r>
+        <w:t xml:space="preserve">Para testes automatizados de tela temos o </w:t>
+      </w:r>
+      <w:proofErr w:type="spellStart"/>
+      <w:r>
+        <w:t>SpecFlow</w:t>
+      </w:r>
+      <w:proofErr w:type="spellEnd"/>
+      <w:r>
+        <w:t xml:space="preserve"> que podemos usar a técnica do BDD (</w:t>
+      </w:r>
+      <w:proofErr w:type="spellStart"/>
+      <w:r>
+        <w:t>Behaviour</w:t>
+      </w:r>
+      <w:proofErr w:type="spellEnd"/>
+      <w:r>
+        <w:t xml:space="preserve"> </w:t>
+      </w:r>
+      <w:proofErr w:type="spellStart"/>
+      <w:r>
+        <w:t>Driven</w:t>
+      </w:r>
+      <w:proofErr w:type="spellEnd"/>
+      <w:r>
+        <w:t xml:space="preserve"> </w:t>
+      </w:r>
+      <w:proofErr w:type="spellStart"/>
+      <w:r>
+        <w:t>Development</w:t>
+      </w:r>
+      <w:proofErr w:type="spellEnd"/>
+      <w:r>
+        <w:t xml:space="preserve">) para o desenvolvimento. </w:t>
+      </w:r>
+    </w:p>
+    <w:p/>
     <w:sectPr>
       <w:pgSz w:w="11906" w:h="16838"/>
       <w:pgMar w:top="1417" w:right="1701" w:bottom="1417" w:left="1701" w:header="708" w:footer="708" w:gutter="0"/>

</xml_diff>

<commit_message>
Alterando resposta sobre Abstração
</commit_message>
<xml_diff>
--- a/Resposta Mestre Dos Codigos.docx
+++ b/Resposta Mestre Dos Codigos.docx
@@ -130,6 +130,8 @@
         </w:rPr>
         <w:t>Utilizando POO</w:t>
       </w:r>
+      <w:bookmarkStart w:id="0" w:name="_GoBack"/>
+      <w:bookmarkEnd w:id="0"/>
     </w:p>
     <w:p>
       <w:pPr>
@@ -183,8 +185,6 @@
       <w:r>
         <w:t xml:space="preserve"> </w:t>
       </w:r>
-      <w:bookmarkStart w:id="0" w:name="_GoBack"/>
-      <w:bookmarkEnd w:id="0"/>
     </w:p>
     <w:p>
       <w:pPr>
@@ -195,7 +195,27 @@
         </w:numPr>
       </w:pPr>
       <w:r>
-        <w:t>Abstração em POO é a possibilidade de criação de classes abstratas, que servem como modelo de atributos e métodos. Sem a abstração não conseguiríamos ter o conceito do polimorfismo na POO.</w:t>
+        <w:t xml:space="preserve">Abstração no contexto da POO é a capacidade </w:t>
+      </w:r>
+      <w:r>
+        <w:t>de esconder det</w:t>
+      </w:r>
+      <w:r>
+        <w:t>a</w:t>
+      </w:r>
+      <w:r>
+        <w:t xml:space="preserve">lhes de algo, no caso, os detalhes desnecessários. Um método simples em uma classe, como </w:t>
+      </w:r>
+      <w:proofErr w:type="spellStart"/>
+      <w:r>
+        <w:t>AddItem</w:t>
+      </w:r>
+      <w:proofErr w:type="spellEnd"/>
+      <w:r>
+        <w:t xml:space="preserve"> em um objeto Pedido, onde adiciona na lista já é uma abstração, quem for utilizar esse método não precisa saber necessariamente como é feito para adicionar o item, porém tem a certeza que irá ser adicionado. Em POO temos Classes abstratas e Interfaces que tornam a abstração mais útil ainda. Onde define a estrutura que um método deverá ter, em Interfaces apenas a assinatura e em Classes abstratas até implementações que podem ser reescritas pelas classes que irão herdar. Com isso ao utilizar essas classes não precisaremos saber a implementação, utilizando da abstração para facilitar </w:t>
+      </w:r>
+      <w:r>
+        <w:t>a programação.</w:t>
       </w:r>
     </w:p>
     <w:p>
@@ -234,6 +254,7 @@
         </w:numPr>
       </w:pPr>
       <w:r>
+        <w:lastRenderedPageBreak/>
         <w:t>Interfaces:</w:t>
       </w:r>
     </w:p>
@@ -280,7 +301,6 @@
       </w:pPr>
       <w:proofErr w:type="spellStart"/>
       <w:r>
-        <w:lastRenderedPageBreak/>
         <w:t>IComparable</w:t>
       </w:r>
       <w:proofErr w:type="spellEnd"/>

</xml_diff>